<commit_message>
Began writing Test Case 21
</commit_message>
<xml_diff>
--- a/Test Cases/TestCase0011.docx
+++ b/Test Cases/TestCase0011.docx
@@ -75,96 +75,121 @@
           <w:sz w:val="26"/>
           <w:szCs w:val="26"/>
         </w:rPr>
-        <w:t xml:space="preserve"> VirtuCards</w:t>
-      </w:r>
+        <w:t xml:space="preserve"> </w:t>
+      </w:r>
+      <w:proofErr w:type="spellStart"/>
       <w:r>
         <w:rPr>
           <w:sz w:val="26"/>
           <w:szCs w:val="26"/>
         </w:rPr>
-        <w:t>Client</w:t>
+        <w:t>VirtuCards</w:t>
       </w:r>
       <w:r>
         <w:rPr>
           <w:sz w:val="26"/>
           <w:szCs w:val="26"/>
         </w:rPr>
-        <w:t xml:space="preserve"> &amp; VirtuCardsHost</w:t>
-      </w:r>
-    </w:p>
-    <w:p>
-      <w:pPr>
+        <w:t>Client</w:t>
+      </w:r>
+      <w:proofErr w:type="spellEnd"/>
+      <w:r>
         <w:rPr>
           <w:sz w:val="26"/>
           <w:szCs w:val="26"/>
         </w:rPr>
-      </w:pPr>
-      <w:r>
-        <w:rPr>
-          <w:b/>
-          <w:bCs/>
+        <w:t xml:space="preserve"> &amp; </w:t>
+      </w:r>
+      <w:proofErr w:type="spellStart"/>
+      <w:r>
+        <w:rPr>
           <w:sz w:val="26"/>
           <w:szCs w:val="26"/>
         </w:rPr>
-        <w:t>Description:</w:t>
-      </w:r>
-      <w:r>
+        <w:t>VirtuCardsHost</w:t>
+      </w:r>
+      <w:proofErr w:type="spellEnd"/>
+    </w:p>
+    <w:p>
+      <w:pPr>
         <w:rPr>
           <w:sz w:val="26"/>
           <w:szCs w:val="26"/>
         </w:rPr>
-        <w:t xml:space="preserve"> Test</w:t>
-      </w:r>
-      <w:r>
-        <w:rPr>
+      </w:pPr>
+      <w:r>
+        <w:rPr>
+          <w:b/>
+          <w:bCs/>
           <w:sz w:val="26"/>
           <w:szCs w:val="26"/>
         </w:rPr>
-        <w:t>s</w:t>
+        <w:t>Description:</w:t>
       </w:r>
       <w:r>
         <w:rPr>
           <w:sz w:val="26"/>
           <w:szCs w:val="26"/>
         </w:rPr>
-        <w:t xml:space="preserve"> that the </w:t>
+        <w:t xml:space="preserve"> Test</w:t>
       </w:r>
       <w:r>
         <w:rPr>
           <w:sz w:val="26"/>
           <w:szCs w:val="26"/>
         </w:rPr>
-        <w:t>host can join as a client when creating the game</w:t>
-      </w:r>
-    </w:p>
-    <w:p>
-      <w:pPr>
+        <w:t>s</w:t>
+      </w:r>
+      <w:r>
         <w:rPr>
           <w:sz w:val="26"/>
           <w:szCs w:val="26"/>
         </w:rPr>
-      </w:pPr>
-      <w:r>
-        <w:rPr>
-          <w:b/>
-          <w:bCs/>
+        <w:t xml:space="preserve"> that </w:t>
+      </w:r>
+      <w:r>
+        <w:rPr>
           <w:sz w:val="26"/>
           <w:szCs w:val="26"/>
         </w:rPr>
-        <w:t>Severity:</w:t>
+        <w:t>a loading screen is present on the Client</w:t>
       </w:r>
       <w:r>
         <w:rPr>
           <w:sz w:val="26"/>
           <w:szCs w:val="26"/>
         </w:rPr>
-        <w:t xml:space="preserve"> </w:t>
-      </w:r>
-      <w:r>
+        <w:t xml:space="preserve"> and Host.</w:t>
+      </w:r>
+    </w:p>
+    <w:p>
+      <w:pPr>
         <w:rPr>
           <w:sz w:val="26"/>
           <w:szCs w:val="26"/>
         </w:rPr>
+      </w:pPr>
+      <w:r>
+        <w:rPr>
+          <w:b/>
+          <w:bCs/>
+          <w:sz w:val="26"/>
+          <w:szCs w:val="26"/>
+        </w:rPr>
+        <w:t>Severity:</w:t>
+      </w:r>
+      <w:r>
+        <w:rPr>
+          <w:sz w:val="26"/>
+          <w:szCs w:val="26"/>
+        </w:rPr>
+        <w:t xml:space="preserve"> </w:t>
+      </w:r>
+      <w:r>
+        <w:rPr>
+          <w:sz w:val="26"/>
+          <w:szCs w:val="26"/>
+        </w:rPr>
         <w:t>3</w:t>
       </w:r>
     </w:p>
@@ -798,6 +823,7 @@
         </w:rPr>
         <w:t>Enter “</w:t>
       </w:r>
+      <w:proofErr w:type="spellStart"/>
       <w:r>
         <w:rPr>
           <w:rFonts w:ascii="Arial" w:hAnsi="Arial" w:cs="Arial"/>
@@ -807,6 +833,7 @@
         </w:rPr>
         <w:t>SpamIncorrect</w:t>
       </w:r>
+      <w:proofErr w:type="spellEnd"/>
       <w:r>
         <w:rPr>
           <w:rFonts w:ascii="Arial" w:hAnsi="Arial" w:cs="Arial"/>
@@ -1309,6 +1336,7 @@
         </w:rPr>
         <w:t>“</w:t>
       </w:r>
+      <w:proofErr w:type="spellStart"/>
       <w:r>
         <w:rPr>
           <w:rFonts w:ascii="Arial" w:hAnsi="Arial" w:cs="Arial"/>
@@ -1318,6 +1346,7 @@
         </w:rPr>
         <w:t>invalidInput</w:t>
       </w:r>
+      <w:proofErr w:type="spellEnd"/>
       <w:r>
         <w:rPr>
           <w:rFonts w:ascii="Arial" w:hAnsi="Arial" w:cs="Arial"/>
@@ -2782,6 +2811,7 @@
           <w:rFonts w:ascii="Arial" w:hAnsi="Arial" w:cs="Arial"/>
           <w:b/>
           <w:bCs/>
+          <w:noProof/>
           <w:sz w:val="24"/>
           <w:szCs w:val="24"/>
           <w:shd w:val="clear" w:color="auto" w:fill="FFFFFF"/>
@@ -2838,6 +2868,7 @@
           <w:rFonts w:ascii="Arial" w:hAnsi="Arial" w:cs="Arial"/>
           <w:b/>
           <w:bCs/>
+          <w:noProof/>
           <w:sz w:val="24"/>
           <w:szCs w:val="24"/>
           <w:shd w:val="clear" w:color="auto" w:fill="FFFFFF"/>
@@ -2894,6 +2925,7 @@
           <w:rFonts w:ascii="Arial" w:hAnsi="Arial" w:cs="Arial"/>
           <w:b/>
           <w:bCs/>
+          <w:noProof/>
           <w:sz w:val="24"/>
           <w:szCs w:val="24"/>
           <w:shd w:val="clear" w:color="auto" w:fill="FFFFFF"/>
@@ -2951,6 +2983,7 @@
           <w:rFonts w:ascii="Arial" w:hAnsi="Arial" w:cs="Arial"/>
           <w:b/>
           <w:bCs/>
+          <w:noProof/>
           <w:sz w:val="24"/>
           <w:szCs w:val="24"/>
           <w:shd w:val="clear" w:color="auto" w:fill="FFFFFF"/>
@@ -2997,6 +3030,7 @@
           <w:rFonts w:ascii="Arial" w:hAnsi="Arial" w:cs="Arial"/>
           <w:b/>
           <w:bCs/>
+          <w:noProof/>
           <w:sz w:val="24"/>
           <w:szCs w:val="24"/>
           <w:shd w:val="clear" w:color="auto" w:fill="FFFFFF"/>
@@ -3042,6 +3076,7 @@
           <w:rFonts w:ascii="Arial" w:hAnsi="Arial" w:cs="Arial"/>
           <w:b/>
           <w:bCs/>
+          <w:noProof/>
           <w:sz w:val="24"/>
           <w:szCs w:val="24"/>
           <w:shd w:val="clear" w:color="auto" w:fill="FFFFFF"/>
@@ -3087,6 +3122,7 @@
           <w:rFonts w:ascii="Arial" w:hAnsi="Arial" w:cs="Arial"/>
           <w:b/>
           <w:bCs/>
+          <w:noProof/>
           <w:sz w:val="24"/>
           <w:szCs w:val="24"/>
           <w:shd w:val="clear" w:color="auto" w:fill="FFFFFF"/>

</xml_diff>